<commit_message>
modify layout and styling
</commit_message>
<xml_diff>
--- a/Test.docx
+++ b/Test.docx
@@ -250,26 +250,23 @@
     </w:p>
     <w:p>
       <w:pPr>
-        <w:widowControl/>
         <w:spacing w:before="100" w:beforeAutospacing="1" w:after="100" w:afterAutospacing="1"/>
         <w:outlineLvl w:val="1"/>
         <w:rPr>
-          <w:rFonts w:ascii="PingFang TC" w:eastAsia="PingFang TC" w:hAnsi="PingFang TC" w:cs="新細明體"/>
+          <w:rFonts w:ascii="PingFang TC" w:eastAsia="PingFang TC" w:hAnsi="PingFang TC"/>
           <w:b/>
           <w:bCs/>
           <w:color w:val="FF0000"/>
-          <w:kern w:val="0"/>
           <w:sz w:val="36"/>
           <w:szCs w:val="36"/>
         </w:rPr>
       </w:pPr>
       <w:r>
         <w:rPr>
-          <w:rFonts w:ascii="PingFang TC" w:eastAsia="PingFang TC" w:hAnsi="PingFang TC" w:cs="新細明體" w:hint="eastAsia"/>
+          <w:rFonts w:ascii="PingFang TC" w:eastAsia="PingFang TC" w:hAnsi="PingFang TC" w:hint="eastAsia"/>
           <w:b/>
           <w:bCs/>
           <w:color w:val="FF0000"/>
-          <w:kern w:val="0"/>
           <w:sz w:val="36"/>
           <w:szCs w:val="36"/>
         </w:rPr>
@@ -298,13 +295,6 @@
       </w:r>
     </w:p>
     <w:p/>
-    <w:p>
-      <w:pPr>
-        <w:rPr>
-          <w:rFonts w:hint="eastAsia"/>
-        </w:rPr>
-      </w:pPr>
-    </w:p>
     <w:sectPr>
       <w:pgSz w:w="11900" w:h="16840"/>
       <w:pgMar w:top="1440" w:right="1800" w:bottom="1440" w:left="1800" w:header="851" w:footer="992" w:gutter="0"/>
@@ -710,9 +700,11 @@
   <w:style w:type="paragraph" w:default="1" w:styleId="a">
     <w:name w:val="Normal"/>
     <w:qFormat/>
-    <w:pPr>
-      <w:widowControl w:val="0"/>
-    </w:pPr>
+    <w:rsid w:val="00467A42"/>
+    <w:rPr>
+      <w:rFonts w:ascii="新細明體" w:eastAsia="新細明體" w:hAnsi="新細明體" w:cs="新細明體"/>
+      <w:kern w:val="0"/>
+    </w:rPr>
   </w:style>
   <w:style w:type="paragraph" w:styleId="2">
     <w:name w:val="heading 2"/>
@@ -722,15 +714,12 @@
     <w:qFormat/>
     <w:rsid w:val="007451DC"/>
     <w:pPr>
-      <w:widowControl/>
       <w:spacing w:before="100" w:beforeAutospacing="1" w:after="100" w:afterAutospacing="1"/>
       <w:outlineLvl w:val="1"/>
     </w:pPr>
     <w:rPr>
-      <w:rFonts w:ascii="新細明體" w:eastAsia="新細明體" w:hAnsi="新細明體" w:cs="新細明體"/>
       <w:b/>
       <w:bCs/>
-      <w:kern w:val="0"/>
       <w:sz w:val="36"/>
       <w:szCs w:val="36"/>
     </w:rPr>

</xml_diff>